<commit_message>
add and chg lesson2
</commit_message>
<xml_diff>
--- a/Data_Mining_for_Business_Fall_2022_Syllabus.docx
+++ b/Data_Mining_for_Business_Fall_2022_Syllabus.docx
@@ -2220,7 +2220,13 @@
               <w:jc w:val="center"/>
             </w:pPr>
             <w:r>
-              <w:t>R-Visualization</w:t>
+              <w:t>More R Practice</w:t>
+            </w:r>
+            <w:r>
+              <w:t xml:space="preserve"> &amp;</w:t>
+            </w:r>
+            <w:r>
+              <w:t>Visualization</w:t>
             </w:r>
           </w:p>
           <w:p>
@@ -2899,6 +2905,7 @@
                 <w:b/>
                 <w:bCs/>
               </w:rPr>
+              <w:lastRenderedPageBreak/>
               <w:t>Only do “a”, &amp; “b”</w:t>
             </w:r>
           </w:p>
@@ -3611,6 +3618,7 @@
           </w:tcPr>
           <w:p>
             <w:r>
+              <w:lastRenderedPageBreak/>
               <w:t>89.9</w:t>
             </w:r>
           </w:p>
@@ -3675,7 +3683,6 @@
           </w:tcPr>
           <w:p>
             <w:r>
-              <w:lastRenderedPageBreak/>
               <w:t>79.9</w:t>
             </w:r>
           </w:p>

</xml_diff>

<commit_message>
add two more labs
</commit_message>
<xml_diff>
--- a/Data_Mining_for_Business_Fall_2022_Syllabus.docx
+++ b/Data_Mining_for_Business_Fall_2022_Syllabus.docx
@@ -2716,6 +2716,45 @@
           </w:tcPr>
           <w:p>
             <w:r>
+              <w:t>Sept 22</w:t>
+            </w:r>
+          </w:p>
+        </w:tc>
+        <w:tc>
+          <w:tcPr>
+            <w:tcW w:w="8452" w:type="dxa"/>
+            <w:gridSpan w:val="4"/>
+          </w:tcPr>
+          <w:p>
+            <w:pPr>
+              <w:rPr>
+                <w:b/>
+              </w:rPr>
+            </w:pPr>
+            <w:r>
+              <w:rPr>
+                <w:b/>
+                <w:bCs/>
+              </w:rPr>
+              <w:t xml:space="preserve">OPTIONAL: 2pm EST Lab Session to help prep Case work; link </w:t>
+            </w:r>
+            <w:r>
+              <w:rPr>
+                <w:b/>
+                <w:bCs/>
+              </w:rPr>
+              <w:t>will be posted to Ed Discussion</w:t>
+            </w:r>
+          </w:p>
+        </w:tc>
+      </w:tr>
+      <w:tr>
+        <w:tc>
+          <w:tcPr>
+            <w:tcW w:w="1134" w:type="dxa"/>
+          </w:tcPr>
+          <w:p>
+            <w:r>
               <w:t>Oct 24</w:t>
             </w:r>
           </w:p>
@@ -2818,7 +2857,11 @@
               <w:jc w:val="center"/>
             </w:pPr>
             <w:r>
-              <w:t>Non-Traditional Investment Modeling</w:t>
+              <w:t xml:space="preserve">Non-Traditional </w:t>
+            </w:r>
+            <w:r>
+              <w:lastRenderedPageBreak/>
+              <w:t>Investment Modeling</w:t>
             </w:r>
           </w:p>
         </w:tc>
@@ -2930,6 +2973,7 @@
                 <w:b/>
                 <w:bCs/>
               </w:rPr>
+              <w:lastRenderedPageBreak/>
               <w:t>-C18.9 Australia Wine Sales</w:t>
             </w:r>
           </w:p>
@@ -3070,6 +3114,40 @@
             <w:tcW w:w="3928" w:type="dxa"/>
           </w:tcPr>
           <w:p/>
+        </w:tc>
+      </w:tr>
+      <w:tr>
+        <w:tc>
+          <w:tcPr>
+            <w:tcW w:w="1134" w:type="dxa"/>
+          </w:tcPr>
+          <w:p>
+            <w:r>
+              <w:t>Nov 19</w:t>
+            </w:r>
+          </w:p>
+        </w:tc>
+        <w:tc>
+          <w:tcPr>
+            <w:tcW w:w="8452" w:type="dxa"/>
+            <w:gridSpan w:val="4"/>
+          </w:tcPr>
+          <w:p>
+            <w:r>
+              <w:rPr>
+                <w:b/>
+                <w:bCs/>
+              </w:rPr>
+              <w:t xml:space="preserve">OPTIONAL: 2pm EST Lab Session to help prep Case work; link </w:t>
+            </w:r>
+            <w:r>
+              <w:rPr>
+                <w:b/>
+                <w:bCs/>
+              </w:rPr>
+              <w:t>will be posted to Ed Discussion</w:t>
+            </w:r>
+          </w:p>
         </w:tc>
       </w:tr>
       <w:tr>
@@ -3587,6 +3665,7 @@
           </w:tcPr>
           <w:p>
             <w:r>
+              <w:lastRenderedPageBreak/>
               <w:t>Max</w:t>
             </w:r>
           </w:p>
@@ -3715,7 +3794,6 @@
           </w:tcPr>
           <w:p>
             <w:r>
-              <w:lastRenderedPageBreak/>
               <w:t>79.9</w:t>
             </w:r>
           </w:p>

</xml_diff>

<commit_message>
edit the syllabus a little
</commit_message>
<xml_diff>
--- a/Data_Mining_for_Business_Fall_2022_Syllabus.docx
+++ b/Data_Mining_for_Business_Fall_2022_Syllabus.docx
@@ -3384,7 +3384,23 @@
                 <w:sz w:val="20"/>
                 <w:szCs w:val="20"/>
               </w:rPr>
-              <w:t>, Dir Customer Care Plymouth Rock Assurance</w:t>
+              <w:t xml:space="preserve">, </w:t>
+            </w:r>
+            <w:r>
+              <w:rPr>
+                <w:rFonts w:ascii="Times New Roman" w:hAnsi="Times New Roman" w:cs="Times New Roman"/>
+                <w:sz w:val="20"/>
+                <w:szCs w:val="20"/>
+              </w:rPr>
+              <w:t>VP</w:t>
+            </w:r>
+            <w:r>
+              <w:rPr>
+                <w:rFonts w:ascii="Times New Roman" w:hAnsi="Times New Roman" w:cs="Times New Roman"/>
+                <w:sz w:val="20"/>
+                <w:szCs w:val="20"/>
+              </w:rPr>
+              <w:t xml:space="preserve"> Customer Care Plymouth Rock Assurance</w:t>
             </w:r>
           </w:p>
           <w:p>

</xml_diff>

<commit_message>
add one regression lesson
</commit_message>
<xml_diff>
--- a/Data_Mining_for_Business_Fall_2022_Syllabus.docx
+++ b/Data_Mining_for_Business_Fall_2022_Syllabus.docx
@@ -2461,7 +2461,10 @@
           </w:tcPr>
           <w:p>
             <w:r>
-              <w:t>Oct 3</w:t>
+              <w:t xml:space="preserve">Oct </w:t>
+            </w:r>
+            <w:r>
+              <w:t>2</w:t>
             </w:r>
           </w:p>
         </w:tc>

</xml_diff>